<commit_message>
Technisches Pflichtenheft Einleitung V1
</commit_message>
<xml_diff>
--- a/Pflichtenheft/Fachlich/Vorlage_Fachliches_Pflichtenheft.docx
+++ b/Pflichtenheft/Fachlich/Vorlage_Fachliches_Pflichtenheft.docx
@@ -1,6 +1,6 @@
 
 <file path=word/document.xml><?xml version="1.0" encoding="utf-8"?>
-<w:document xmlns:wpc="http://schemas.microsoft.com/office/word/2010/wordprocessingCanvas" xmlns:cx="http://schemas.microsoft.com/office/drawing/2014/chartex" xmlns:cx1="http://schemas.microsoft.com/office/drawing/2015/9/8/chartex" xmlns:cx2="http://schemas.microsoft.com/office/drawing/2015/10/21/chartex" xmlns:cx3="http://schemas.microsoft.com/office/drawing/2016/5/9/chartex" xmlns:cx4="http://schemas.microsoft.com/office/drawing/2016/5/10/chartex" xmlns:cx5="http://schemas.microsoft.com/office/drawing/2016/5/11/chartex" xmlns:cx6="http://schemas.microsoft.com/office/drawing/2016/5/12/chartex" xmlns:cx7="http://schemas.microsoft.com/office/drawing/2016/5/13/chartex" xmlns:cx8="http://schemas.microsoft.com/office/drawing/2016/5/14/chartex" xmlns:mc="http://schemas.openxmlformats.org/markup-compatibility/2006" xmlns:aink="http://schemas.microsoft.com/office/drawing/2016/ink" xmlns:am3d="http://schemas.microsoft.com/office/drawing/2017/model3d" xmlns:o="urn:schemas-microsoft-com:office:office" xmlns:r="http://schemas.openxmlformats.org/officeDocument/2006/relationships" xmlns:m="http://schemas.openxmlformats.org/officeDocument/2006/math" xmlns:v="urn:schemas-microsoft-com:vml" xmlns:wp14="http://schemas.microsoft.com/office/word/2010/wordprocessingDrawing" xmlns:wp="http://schemas.openxmlformats.org/drawingml/2006/wordprocessingDrawing" xmlns:w10="urn:schemas-microsoft-com:office:word" xmlns:w="http://schemas.openxmlformats.org/wordprocessingml/2006/main" xmlns:w14="http://schemas.microsoft.com/office/word/2010/wordml" xmlns:w15="http://schemas.microsoft.com/office/word/2012/wordml" xmlns:w16cid="http://schemas.microsoft.com/office/word/2016/wordml/cid" xmlns:w16se="http://schemas.microsoft.com/office/word/2015/wordml/symex" xmlns:wpg="http://schemas.microsoft.com/office/word/2010/wordprocessingGroup" xmlns:wpi="http://schemas.microsoft.com/office/word/2010/wordprocessingInk" xmlns:wne="http://schemas.microsoft.com/office/word/2006/wordml" xmlns:wps="http://schemas.microsoft.com/office/word/2010/wordprocessingShape" mc:Ignorable="w14 w15 w16se w16cid wp14">
+<w:document xmlns:wpc="http://schemas.microsoft.com/office/word/2010/wordprocessingCanvas" xmlns:cx="http://schemas.microsoft.com/office/drawing/2014/chartex" xmlns:cx1="http://schemas.microsoft.com/office/drawing/2015/9/8/chartex" xmlns:cx2="http://schemas.microsoft.com/office/drawing/2015/10/21/chartex" xmlns:cx3="http://schemas.microsoft.com/office/drawing/2016/5/9/chartex" xmlns:cx4="http://schemas.microsoft.com/office/drawing/2016/5/10/chartex" xmlns:cx5="http://schemas.microsoft.com/office/drawing/2016/5/11/chartex" xmlns:cx6="http://schemas.microsoft.com/office/drawing/2016/5/12/chartex" xmlns:cx7="http://schemas.microsoft.com/office/drawing/2016/5/13/chartex" xmlns:cx8="http://schemas.microsoft.com/office/drawing/2016/5/14/chartex" xmlns:mc="http://schemas.openxmlformats.org/markup-compatibility/2006" xmlns:aink="http://schemas.microsoft.com/office/drawing/2016/ink" xmlns:am3d="http://schemas.microsoft.com/office/drawing/2017/model3d" xmlns:o="urn:schemas-microsoft-com:office:office" xmlns:r="http://schemas.openxmlformats.org/officeDocument/2006/relationships" xmlns:m="http://schemas.openxmlformats.org/officeDocument/2006/math" xmlns:v="urn:schemas-microsoft-com:vml" xmlns:wp14="http://schemas.microsoft.com/office/word/2010/wordprocessingDrawing" xmlns:wp="http://schemas.openxmlformats.org/drawingml/2006/wordprocessingDrawing" xmlns:w10="urn:schemas-microsoft-com:office:word" xmlns:w="http://schemas.openxmlformats.org/wordprocessingml/2006/main" xmlns:w14="http://schemas.microsoft.com/office/word/2010/wordml" xmlns:w15="http://schemas.microsoft.com/office/word/2012/wordml" xmlns:w16cex="http://schemas.microsoft.com/office/word/2018/wordml/cex" xmlns:w16cid="http://schemas.microsoft.com/office/word/2016/wordml/cid" xmlns:w16="http://schemas.microsoft.com/office/word/2018/wordml" xmlns:w16se="http://schemas.microsoft.com/office/word/2015/wordml/symex" xmlns:wpg="http://schemas.microsoft.com/office/word/2010/wordprocessingGroup" xmlns:wpi="http://schemas.microsoft.com/office/word/2010/wordprocessingInk" xmlns:wne="http://schemas.microsoft.com/office/word/2006/wordml" xmlns:wps="http://schemas.microsoft.com/office/word/2010/wordprocessingShape" mc:Ignorable="w14 w15 w16se w16cid w16 w16cex wp14">
   <w:body>
     <w:p>
       <w:pPr>
@@ -2371,6 +2371,122 @@
           <w:rFonts w:cs="Times New Roman"/>
         </w:rPr>
       </w:pPr>
+      <w:r>
+        <w:rPr>
+          <w:rFonts w:cs="Times New Roman"/>
+        </w:rPr>
+        <w:t xml:space="preserve">Im Rahmen des Projekt 4 des Studiengangs </w:t>
+      </w:r>
+      <w:r>
+        <w:rPr>
+          <w:rFonts w:cs="Times New Roman"/>
+        </w:rPr>
+        <w:t xml:space="preserve">Elektro- und Informationstechnik </w:t>
+      </w:r>
+      <w:r>
+        <w:rPr>
+          <w:rFonts w:cs="Times New Roman"/>
+        </w:rPr>
+        <w:t xml:space="preserve">der Hochschule für Technik der FHNW </w:t>
+      </w:r>
+      <w:r>
+        <w:rPr>
+          <w:rFonts w:cs="Times New Roman"/>
+        </w:rPr>
+        <w:t>soll für</w:t>
+      </w:r>
+      <w:r>
+        <w:rPr>
+          <w:rFonts w:cs="Times New Roman"/>
+        </w:rPr>
+        <w:t xml:space="preserve"> Werbeveranstaltungen des Studiengangs </w:t>
+      </w:r>
+      <w:r>
+        <w:rPr>
+          <w:rFonts w:cs="Times New Roman"/>
+        </w:rPr>
+        <w:t xml:space="preserve">ein Demogerät nach dem Prinzip «Persistence of Vision» entwickelt werden. </w:t>
+      </w:r>
+      <w:r>
+        <w:rPr>
+          <w:rFonts w:cs="Times New Roman"/>
+        </w:rPr>
+        <w:t>Damit sollen stehende Bilder oder Schriften erzeugt werden, diese sollen dann zum Beispiel durch Interaktion mit dem Gerät via Handy-App veränderbar sein.</w:t>
+      </w:r>
+      <w:r>
+        <w:rPr>
+          <w:rFonts w:cs="Times New Roman"/>
+        </w:rPr>
+        <w:t xml:space="preserve"> </w:t>
+      </w:r>
+      <w:r>
+        <w:rPr>
+          <w:rFonts w:cs="Times New Roman"/>
+        </w:rPr>
+        <w:t>Das Ziel dieses Gerätes ist es p</w:t>
+      </w:r>
+      <w:r>
+        <w:rPr>
+          <w:rFonts w:cs="Times New Roman"/>
+        </w:rPr>
+        <w:t xml:space="preserve">otenzielle </w:t>
+      </w:r>
+      <w:r>
+        <w:rPr>
+          <w:rFonts w:cs="Times New Roman"/>
+        </w:rPr>
+        <w:t xml:space="preserve">Studienanwärter </w:t>
+      </w:r>
+      <w:r>
+        <w:rPr>
+          <w:rFonts w:cs="Times New Roman"/>
+        </w:rPr>
+        <w:t xml:space="preserve">für den oben genannten Studiengang </w:t>
+      </w:r>
+      <w:r>
+        <w:rPr>
+          <w:rFonts w:cs="Times New Roman"/>
+        </w:rPr>
+        <w:t xml:space="preserve">unteranderem </w:t>
+      </w:r>
+      <w:bookmarkStart w:id="1" w:name="_GoBack"/>
+      <w:bookmarkEnd w:id="1"/>
+      <w:r>
+        <w:rPr>
+          <w:rFonts w:cs="Times New Roman"/>
+        </w:rPr>
+        <w:t xml:space="preserve">durch </w:t>
+      </w:r>
+      <w:r>
+        <w:rPr>
+          <w:rFonts w:cs="Times New Roman"/>
+        </w:rPr>
+        <w:t>Visualisierung</w:t>
+      </w:r>
+      <w:r>
+        <w:rPr>
+          <w:rFonts w:cs="Times New Roman"/>
+        </w:rPr>
+        <w:t xml:space="preserve"> von Elektronik zu </w:t>
+      </w:r>
+      <w:r>
+        <w:rPr>
+          <w:rFonts w:cs="Times New Roman"/>
+        </w:rPr>
+        <w:t>motivie</w:t>
+      </w:r>
+      <w:r>
+        <w:rPr>
+          <w:rFonts w:cs="Times New Roman"/>
+        </w:rPr>
+        <w:t>ren</w:t>
+      </w:r>
+      <w:r>
+        <w:rPr>
+          <w:rFonts w:cs="Times New Roman"/>
+        </w:rPr>
+        <w:t>.</w:t>
+      </w:r>
     </w:p>
     <w:p>
       <w:pPr>
@@ -2401,14 +2517,14 @@
         <w:lastRenderedPageBreak/>
         <w:t xml:space="preserve"> </w:t>
       </w:r>
-      <w:bookmarkStart w:id="1" w:name="_Toc33606699"/>
+      <w:bookmarkStart w:id="2" w:name="_Toc33606699"/>
       <w:r>
         <w:rPr>
           <w:rFonts w:cs="Times New Roman"/>
         </w:rPr>
         <w:t>Projektdefinition</w:t>
       </w:r>
-      <w:bookmarkEnd w:id="1"/>
+      <w:bookmarkEnd w:id="2"/>
     </w:p>
     <w:p>
       <w:pPr>
@@ -2418,14 +2534,14 @@
           <w:rFonts w:cs="Times New Roman"/>
         </w:rPr>
       </w:pPr>
-      <w:bookmarkStart w:id="2" w:name="_Toc33606700"/>
+      <w:bookmarkStart w:id="3" w:name="_Toc33606700"/>
       <w:r>
         <w:rPr>
           <w:rFonts w:cs="Times New Roman"/>
         </w:rPr>
         <w:t>Ausgangslage</w:t>
       </w:r>
-      <w:bookmarkEnd w:id="2"/>
+      <w:bookmarkEnd w:id="3"/>
       <w:r>
         <w:rPr>
           <w:rFonts w:cs="Times New Roman"/>
@@ -2441,14 +2557,14 @@
           <w:rFonts w:cs="Times New Roman"/>
         </w:rPr>
       </w:pPr>
-      <w:bookmarkStart w:id="3" w:name="_Toc33606701"/>
+      <w:bookmarkStart w:id="4" w:name="_Toc33606701"/>
       <w:r>
         <w:rPr>
           <w:rFonts w:cs="Times New Roman"/>
         </w:rPr>
         <w:t>Projektziele</w:t>
       </w:r>
-      <w:bookmarkEnd w:id="3"/>
+      <w:bookmarkEnd w:id="4"/>
     </w:p>
     <w:p>
       <w:r>
@@ -2701,23 +2817,23 @@
       </w:tr>
     </w:tbl>
     <w:p>
-      <w:bookmarkStart w:id="4" w:name="_Hlk531077830"/>
+      <w:bookmarkStart w:id="5" w:name="_Hlk531077830"/>
     </w:p>
     <w:p>
       <w:pPr>
         <w:pStyle w:val="berschrift2"/>
         <w:spacing w:line="240" w:lineRule="auto"/>
       </w:pPr>
-      <w:bookmarkStart w:id="5" w:name="_Toc530995052"/>
-      <w:bookmarkStart w:id="6" w:name="_Toc531632247"/>
-      <w:bookmarkStart w:id="7" w:name="_Toc33606702"/>
-      <w:bookmarkEnd w:id="4"/>
+      <w:bookmarkStart w:id="6" w:name="_Toc530995052"/>
+      <w:bookmarkStart w:id="7" w:name="_Toc531632247"/>
+      <w:bookmarkStart w:id="8" w:name="_Toc33606702"/>
+      <w:bookmarkEnd w:id="5"/>
       <w:r>
         <w:t>Nichtziele</w:t>
       </w:r>
-      <w:bookmarkEnd w:id="5"/>
       <w:bookmarkEnd w:id="6"/>
       <w:bookmarkEnd w:id="7"/>
+      <w:bookmarkEnd w:id="8"/>
     </w:p>
     <w:p>
       <w:r>
@@ -2906,14 +3022,14 @@
           <w:rFonts w:cs="Times New Roman"/>
         </w:rPr>
       </w:pPr>
-      <w:bookmarkStart w:id="8" w:name="_Toc33606703"/>
+      <w:bookmarkStart w:id="9" w:name="_Toc33606703"/>
       <w:r>
         <w:rPr>
           <w:rFonts w:cs="Times New Roman"/>
         </w:rPr>
         <w:t>Lieferobjekte</w:t>
       </w:r>
-      <w:bookmarkEnd w:id="8"/>
+      <w:bookmarkEnd w:id="9"/>
       <w:r>
         <w:rPr>
           <w:rFonts w:cs="Times New Roman"/>
@@ -3502,13 +3618,7 @@
               <w:rPr>
                 <w:rFonts w:cs="Times New Roman"/>
               </w:rPr>
-              <w:t xml:space="preserve">Statusbericht </w:t>
-            </w:r>
-            <w:r>
-              <w:rPr>
-                <w:rFonts w:cs="Times New Roman"/>
-              </w:rPr>
-              <w:t>3</w:t>
+              <w:t>Statusbericht 3</w:t>
             </w:r>
           </w:p>
         </w:tc>
@@ -3558,13 +3668,7 @@
               <w:rPr>
                 <w:rFonts w:cs="Times New Roman"/>
               </w:rPr>
-              <w:t>17</w:t>
-            </w:r>
-            <w:r>
-              <w:rPr>
-                <w:rFonts w:cs="Times New Roman"/>
-              </w:rPr>
-              <w:t>.05.2020</w:t>
+              <w:t>17.05.2020</w:t>
             </w:r>
           </w:p>
         </w:tc>
@@ -3592,13 +3696,7 @@
               <w:rPr>
                 <w:rFonts w:cs="Times New Roman"/>
               </w:rPr>
-              <w:t xml:space="preserve">Statusbericht </w:t>
-            </w:r>
-            <w:r>
-              <w:rPr>
-                <w:rFonts w:cs="Times New Roman"/>
-              </w:rPr>
-              <w:t>4</w:t>
+              <w:t>Statusbericht 4</w:t>
             </w:r>
           </w:p>
         </w:tc>
@@ -3648,25 +3746,7 @@
               <w:rPr>
                 <w:rFonts w:cs="Times New Roman"/>
               </w:rPr>
-              <w:t>09</w:t>
-            </w:r>
-            <w:r>
-              <w:rPr>
-                <w:rFonts w:cs="Times New Roman"/>
-              </w:rPr>
-              <w:t>.0</w:t>
-            </w:r>
-            <w:r>
-              <w:rPr>
-                <w:rFonts w:cs="Times New Roman"/>
-              </w:rPr>
-              <w:t>6</w:t>
-            </w:r>
-            <w:r>
-              <w:rPr>
-                <w:rFonts w:cs="Times New Roman"/>
-              </w:rPr>
-              <w:t>.2020</w:t>
+              <w:t>09.06.2020</w:t>
             </w:r>
           </w:p>
         </w:tc>
@@ -3851,8 +3931,6 @@
         </w:rPr>
         <w:br w:type="page"/>
       </w:r>
-      <w:bookmarkStart w:id="9" w:name="_GoBack"/>
-      <w:bookmarkEnd w:id="9"/>
     </w:p>
     <w:p>
       <w:pPr>
@@ -5194,7 +5272,7 @@
 </file>
 
 <file path=word/endnotes.xml><?xml version="1.0" encoding="utf-8"?>
-<w:endnotes xmlns:wpc="http://schemas.microsoft.com/office/word/2010/wordprocessingCanvas" xmlns:cx="http://schemas.microsoft.com/office/drawing/2014/chartex" xmlns:cx1="http://schemas.microsoft.com/office/drawing/2015/9/8/chartex" xmlns:cx2="http://schemas.microsoft.com/office/drawing/2015/10/21/chartex" xmlns:cx3="http://schemas.microsoft.com/office/drawing/2016/5/9/chartex" xmlns:cx4="http://schemas.microsoft.com/office/drawing/2016/5/10/chartex" xmlns:cx5="http://schemas.microsoft.com/office/drawing/2016/5/11/chartex" xmlns:cx6="http://schemas.microsoft.com/office/drawing/2016/5/12/chartex" xmlns:cx7="http://schemas.microsoft.com/office/drawing/2016/5/13/chartex" xmlns:cx8="http://schemas.microsoft.com/office/drawing/2016/5/14/chartex" xmlns:mc="http://schemas.openxmlformats.org/markup-compatibility/2006" xmlns:aink="http://schemas.microsoft.com/office/drawing/2016/ink" xmlns:am3d="http://schemas.microsoft.com/office/drawing/2017/model3d" xmlns:o="urn:schemas-microsoft-com:office:office" xmlns:r="http://schemas.openxmlformats.org/officeDocument/2006/relationships" xmlns:m="http://schemas.openxmlformats.org/officeDocument/2006/math" xmlns:v="urn:schemas-microsoft-com:vml" xmlns:wp14="http://schemas.microsoft.com/office/word/2010/wordprocessingDrawing" xmlns:wp="http://schemas.openxmlformats.org/drawingml/2006/wordprocessingDrawing" xmlns:w10="urn:schemas-microsoft-com:office:word" xmlns:w="http://schemas.openxmlformats.org/wordprocessingml/2006/main" xmlns:w14="http://schemas.microsoft.com/office/word/2010/wordml" xmlns:w15="http://schemas.microsoft.com/office/word/2012/wordml" xmlns:w16cid="http://schemas.microsoft.com/office/word/2016/wordml/cid" xmlns:w16se="http://schemas.microsoft.com/office/word/2015/wordml/symex" xmlns:wpg="http://schemas.microsoft.com/office/word/2010/wordprocessingGroup" xmlns:wpi="http://schemas.microsoft.com/office/word/2010/wordprocessingInk" xmlns:wne="http://schemas.microsoft.com/office/word/2006/wordml" xmlns:wps="http://schemas.microsoft.com/office/word/2010/wordprocessingShape" mc:Ignorable="w14 w15 w16se w16cid wp14">
+<w:endnotes xmlns:wpc="http://schemas.microsoft.com/office/word/2010/wordprocessingCanvas" xmlns:cx="http://schemas.microsoft.com/office/drawing/2014/chartex" xmlns:cx1="http://schemas.microsoft.com/office/drawing/2015/9/8/chartex" xmlns:cx2="http://schemas.microsoft.com/office/drawing/2015/10/21/chartex" xmlns:cx3="http://schemas.microsoft.com/office/drawing/2016/5/9/chartex" xmlns:cx4="http://schemas.microsoft.com/office/drawing/2016/5/10/chartex" xmlns:cx5="http://schemas.microsoft.com/office/drawing/2016/5/11/chartex" xmlns:cx6="http://schemas.microsoft.com/office/drawing/2016/5/12/chartex" xmlns:cx7="http://schemas.microsoft.com/office/drawing/2016/5/13/chartex" xmlns:cx8="http://schemas.microsoft.com/office/drawing/2016/5/14/chartex" xmlns:mc="http://schemas.openxmlformats.org/markup-compatibility/2006" xmlns:aink="http://schemas.microsoft.com/office/drawing/2016/ink" xmlns:am3d="http://schemas.microsoft.com/office/drawing/2017/model3d" xmlns:o="urn:schemas-microsoft-com:office:office" xmlns:r="http://schemas.openxmlformats.org/officeDocument/2006/relationships" xmlns:m="http://schemas.openxmlformats.org/officeDocument/2006/math" xmlns:v="urn:schemas-microsoft-com:vml" xmlns:wp14="http://schemas.microsoft.com/office/word/2010/wordprocessingDrawing" xmlns:wp="http://schemas.openxmlformats.org/drawingml/2006/wordprocessingDrawing" xmlns:w10="urn:schemas-microsoft-com:office:word" xmlns:w="http://schemas.openxmlformats.org/wordprocessingml/2006/main" xmlns:w14="http://schemas.microsoft.com/office/word/2010/wordml" xmlns:w15="http://schemas.microsoft.com/office/word/2012/wordml" xmlns:w16cex="http://schemas.microsoft.com/office/word/2018/wordml/cex" xmlns:w16cid="http://schemas.microsoft.com/office/word/2016/wordml/cid" xmlns:w16="http://schemas.microsoft.com/office/word/2018/wordml" xmlns:w16se="http://schemas.microsoft.com/office/word/2015/wordml/symex" xmlns:wpg="http://schemas.microsoft.com/office/word/2010/wordprocessingGroup" xmlns:wpi="http://schemas.microsoft.com/office/word/2010/wordprocessingInk" xmlns:wne="http://schemas.microsoft.com/office/word/2006/wordml" xmlns:wps="http://schemas.microsoft.com/office/word/2010/wordprocessingShape" mc:Ignorable="w14 w15 w16se w16cid w16 w16cex wp14">
   <w:endnote w:type="separator" w:id="-1">
     <w:p>
       <w:pPr>
@@ -5219,7 +5297,7 @@
 </file>
 
 <file path=word/footer1.xml><?xml version="1.0" encoding="utf-8"?>
-<w:ftr xmlns:wpc="http://schemas.microsoft.com/office/word/2010/wordprocessingCanvas" xmlns:cx="http://schemas.microsoft.com/office/drawing/2014/chartex" xmlns:cx1="http://schemas.microsoft.com/office/drawing/2015/9/8/chartex" xmlns:cx2="http://schemas.microsoft.com/office/drawing/2015/10/21/chartex" xmlns:cx3="http://schemas.microsoft.com/office/drawing/2016/5/9/chartex" xmlns:cx4="http://schemas.microsoft.com/office/drawing/2016/5/10/chartex" xmlns:cx5="http://schemas.microsoft.com/office/drawing/2016/5/11/chartex" xmlns:cx6="http://schemas.microsoft.com/office/drawing/2016/5/12/chartex" xmlns:cx7="http://schemas.microsoft.com/office/drawing/2016/5/13/chartex" xmlns:cx8="http://schemas.microsoft.com/office/drawing/2016/5/14/chartex" xmlns:mc="http://schemas.openxmlformats.org/markup-compatibility/2006" xmlns:aink="http://schemas.microsoft.com/office/drawing/2016/ink" xmlns:am3d="http://schemas.microsoft.com/office/drawing/2017/model3d" xmlns:o="urn:schemas-microsoft-com:office:office" xmlns:r="http://schemas.openxmlformats.org/officeDocument/2006/relationships" xmlns:m="http://schemas.openxmlformats.org/officeDocument/2006/math" xmlns:v="urn:schemas-microsoft-com:vml" xmlns:wp14="http://schemas.microsoft.com/office/word/2010/wordprocessingDrawing" xmlns:wp="http://schemas.openxmlformats.org/drawingml/2006/wordprocessingDrawing" xmlns:w10="urn:schemas-microsoft-com:office:word" xmlns:w="http://schemas.openxmlformats.org/wordprocessingml/2006/main" xmlns:w14="http://schemas.microsoft.com/office/word/2010/wordml" xmlns:w15="http://schemas.microsoft.com/office/word/2012/wordml" xmlns:w16cid="http://schemas.microsoft.com/office/word/2016/wordml/cid" xmlns:w16se="http://schemas.microsoft.com/office/word/2015/wordml/symex" xmlns:wpg="http://schemas.microsoft.com/office/word/2010/wordprocessingGroup" xmlns:wpi="http://schemas.microsoft.com/office/word/2010/wordprocessingInk" xmlns:wne="http://schemas.microsoft.com/office/word/2006/wordml" xmlns:wps="http://schemas.microsoft.com/office/word/2010/wordprocessingShape" mc:Ignorable="w14 w15 w16se w16cid wp14">
+<w:ftr xmlns:wpc="http://schemas.microsoft.com/office/word/2010/wordprocessingCanvas" xmlns:cx="http://schemas.microsoft.com/office/drawing/2014/chartex" xmlns:cx1="http://schemas.microsoft.com/office/drawing/2015/9/8/chartex" xmlns:cx2="http://schemas.microsoft.com/office/drawing/2015/10/21/chartex" xmlns:cx3="http://schemas.microsoft.com/office/drawing/2016/5/9/chartex" xmlns:cx4="http://schemas.microsoft.com/office/drawing/2016/5/10/chartex" xmlns:cx5="http://schemas.microsoft.com/office/drawing/2016/5/11/chartex" xmlns:cx6="http://schemas.microsoft.com/office/drawing/2016/5/12/chartex" xmlns:cx7="http://schemas.microsoft.com/office/drawing/2016/5/13/chartex" xmlns:cx8="http://schemas.microsoft.com/office/drawing/2016/5/14/chartex" xmlns:mc="http://schemas.openxmlformats.org/markup-compatibility/2006" xmlns:aink="http://schemas.microsoft.com/office/drawing/2016/ink" xmlns:am3d="http://schemas.microsoft.com/office/drawing/2017/model3d" xmlns:o="urn:schemas-microsoft-com:office:office" xmlns:r="http://schemas.openxmlformats.org/officeDocument/2006/relationships" xmlns:m="http://schemas.openxmlformats.org/officeDocument/2006/math" xmlns:v="urn:schemas-microsoft-com:vml" xmlns:wp14="http://schemas.microsoft.com/office/word/2010/wordprocessingDrawing" xmlns:wp="http://schemas.openxmlformats.org/drawingml/2006/wordprocessingDrawing" xmlns:w10="urn:schemas-microsoft-com:office:word" xmlns:w="http://schemas.openxmlformats.org/wordprocessingml/2006/main" xmlns:w14="http://schemas.microsoft.com/office/word/2010/wordml" xmlns:w15="http://schemas.microsoft.com/office/word/2012/wordml" xmlns:w16cex="http://schemas.microsoft.com/office/word/2018/wordml/cex" xmlns:w16cid="http://schemas.microsoft.com/office/word/2016/wordml/cid" xmlns:w16="http://schemas.microsoft.com/office/word/2018/wordml" xmlns:w16se="http://schemas.microsoft.com/office/word/2015/wordml/symex" xmlns:wpg="http://schemas.microsoft.com/office/word/2010/wordprocessingGroup" xmlns:wpi="http://schemas.microsoft.com/office/word/2010/wordprocessingInk" xmlns:wne="http://schemas.microsoft.com/office/word/2006/wordml" xmlns:wps="http://schemas.microsoft.com/office/word/2010/wordprocessingShape" mc:Ignorable="w14 w15 w16se w16cid w16 w16cex wp14">
   <w:sdt>
     <w:sdtPr>
       <w:id w:val="1698047435"/>
@@ -5228,6 +5306,7 @@
         <w:docPartUnique/>
       </w:docPartObj>
     </w:sdtPr>
+    <w:sdtEndPr/>
     <w:sdtContent>
       <w:p>
         <w:pPr>
@@ -5264,7 +5343,7 @@
 </file>
 
 <file path=word/footer2.xml><?xml version="1.0" encoding="utf-8"?>
-<w:ftr xmlns:wpc="http://schemas.microsoft.com/office/word/2010/wordprocessingCanvas" xmlns:cx="http://schemas.microsoft.com/office/drawing/2014/chartex" xmlns:cx1="http://schemas.microsoft.com/office/drawing/2015/9/8/chartex" xmlns:cx2="http://schemas.microsoft.com/office/drawing/2015/10/21/chartex" xmlns:cx3="http://schemas.microsoft.com/office/drawing/2016/5/9/chartex" xmlns:cx4="http://schemas.microsoft.com/office/drawing/2016/5/10/chartex" xmlns:cx5="http://schemas.microsoft.com/office/drawing/2016/5/11/chartex" xmlns:cx6="http://schemas.microsoft.com/office/drawing/2016/5/12/chartex" xmlns:cx7="http://schemas.microsoft.com/office/drawing/2016/5/13/chartex" xmlns:cx8="http://schemas.microsoft.com/office/drawing/2016/5/14/chartex" xmlns:mc="http://schemas.openxmlformats.org/markup-compatibility/2006" xmlns:aink="http://schemas.microsoft.com/office/drawing/2016/ink" xmlns:am3d="http://schemas.microsoft.com/office/drawing/2017/model3d" xmlns:o="urn:schemas-microsoft-com:office:office" xmlns:r="http://schemas.openxmlformats.org/officeDocument/2006/relationships" xmlns:m="http://schemas.openxmlformats.org/officeDocument/2006/math" xmlns:v="urn:schemas-microsoft-com:vml" xmlns:wp14="http://schemas.microsoft.com/office/word/2010/wordprocessingDrawing" xmlns:wp="http://schemas.openxmlformats.org/drawingml/2006/wordprocessingDrawing" xmlns:w10="urn:schemas-microsoft-com:office:word" xmlns:w="http://schemas.openxmlformats.org/wordprocessingml/2006/main" xmlns:w14="http://schemas.microsoft.com/office/word/2010/wordml" xmlns:w15="http://schemas.microsoft.com/office/word/2012/wordml" xmlns:w16cid="http://schemas.microsoft.com/office/word/2016/wordml/cid" xmlns:w16se="http://schemas.microsoft.com/office/word/2015/wordml/symex" xmlns:wpg="http://schemas.microsoft.com/office/word/2010/wordprocessingGroup" xmlns:wpi="http://schemas.microsoft.com/office/word/2010/wordprocessingInk" xmlns:wne="http://schemas.microsoft.com/office/word/2006/wordml" xmlns:wps="http://schemas.microsoft.com/office/word/2010/wordprocessingShape" mc:Ignorable="w14 w15 w16se w16cid wp14">
+<w:ftr xmlns:wpc="http://schemas.microsoft.com/office/word/2010/wordprocessingCanvas" xmlns:cx="http://schemas.microsoft.com/office/drawing/2014/chartex" xmlns:cx1="http://schemas.microsoft.com/office/drawing/2015/9/8/chartex" xmlns:cx2="http://schemas.microsoft.com/office/drawing/2015/10/21/chartex" xmlns:cx3="http://schemas.microsoft.com/office/drawing/2016/5/9/chartex" xmlns:cx4="http://schemas.microsoft.com/office/drawing/2016/5/10/chartex" xmlns:cx5="http://schemas.microsoft.com/office/drawing/2016/5/11/chartex" xmlns:cx6="http://schemas.microsoft.com/office/drawing/2016/5/12/chartex" xmlns:cx7="http://schemas.microsoft.com/office/drawing/2016/5/13/chartex" xmlns:cx8="http://schemas.microsoft.com/office/drawing/2016/5/14/chartex" xmlns:mc="http://schemas.openxmlformats.org/markup-compatibility/2006" xmlns:aink="http://schemas.microsoft.com/office/drawing/2016/ink" xmlns:am3d="http://schemas.microsoft.com/office/drawing/2017/model3d" xmlns:o="urn:schemas-microsoft-com:office:office" xmlns:r="http://schemas.openxmlformats.org/officeDocument/2006/relationships" xmlns:m="http://schemas.openxmlformats.org/officeDocument/2006/math" xmlns:v="urn:schemas-microsoft-com:vml" xmlns:wp14="http://schemas.microsoft.com/office/word/2010/wordprocessingDrawing" xmlns:wp="http://schemas.openxmlformats.org/drawingml/2006/wordprocessingDrawing" xmlns:w10="urn:schemas-microsoft-com:office:word" xmlns:w="http://schemas.openxmlformats.org/wordprocessingml/2006/main" xmlns:w14="http://schemas.microsoft.com/office/word/2010/wordml" xmlns:w15="http://schemas.microsoft.com/office/word/2012/wordml" xmlns:w16cex="http://schemas.microsoft.com/office/word/2018/wordml/cex" xmlns:w16cid="http://schemas.microsoft.com/office/word/2016/wordml/cid" xmlns:w16="http://schemas.microsoft.com/office/word/2018/wordml" xmlns:w16se="http://schemas.microsoft.com/office/word/2015/wordml/symex" xmlns:wpg="http://schemas.microsoft.com/office/word/2010/wordprocessingGroup" xmlns:wpi="http://schemas.microsoft.com/office/word/2010/wordprocessingInk" xmlns:wne="http://schemas.microsoft.com/office/word/2006/wordml" xmlns:wps="http://schemas.microsoft.com/office/word/2010/wordprocessingShape" mc:Ignorable="w14 w15 w16se w16cid w16 w16cex wp14">
   <w:sdt>
     <w:sdtPr>
       <w:id w:val="-519860622"/>
@@ -5292,7 +5371,7 @@
 </file>
 
 <file path=word/footer3.xml><?xml version="1.0" encoding="utf-8"?>
-<w:ftr xmlns:wpc="http://schemas.microsoft.com/office/word/2010/wordprocessingCanvas" xmlns:cx="http://schemas.microsoft.com/office/drawing/2014/chartex" xmlns:cx1="http://schemas.microsoft.com/office/drawing/2015/9/8/chartex" xmlns:cx2="http://schemas.microsoft.com/office/drawing/2015/10/21/chartex" xmlns:cx3="http://schemas.microsoft.com/office/drawing/2016/5/9/chartex" xmlns:cx4="http://schemas.microsoft.com/office/drawing/2016/5/10/chartex" xmlns:cx5="http://schemas.microsoft.com/office/drawing/2016/5/11/chartex" xmlns:cx6="http://schemas.microsoft.com/office/drawing/2016/5/12/chartex" xmlns:cx7="http://schemas.microsoft.com/office/drawing/2016/5/13/chartex" xmlns:cx8="http://schemas.microsoft.com/office/drawing/2016/5/14/chartex" xmlns:mc="http://schemas.openxmlformats.org/markup-compatibility/2006" xmlns:aink="http://schemas.microsoft.com/office/drawing/2016/ink" xmlns:am3d="http://schemas.microsoft.com/office/drawing/2017/model3d" xmlns:o="urn:schemas-microsoft-com:office:office" xmlns:r="http://schemas.openxmlformats.org/officeDocument/2006/relationships" xmlns:m="http://schemas.openxmlformats.org/officeDocument/2006/math" xmlns:v="urn:schemas-microsoft-com:vml" xmlns:wp14="http://schemas.microsoft.com/office/word/2010/wordprocessingDrawing" xmlns:wp="http://schemas.openxmlformats.org/drawingml/2006/wordprocessingDrawing" xmlns:w10="urn:schemas-microsoft-com:office:word" xmlns:w="http://schemas.openxmlformats.org/wordprocessingml/2006/main" xmlns:w14="http://schemas.microsoft.com/office/word/2010/wordml" xmlns:w15="http://schemas.microsoft.com/office/word/2012/wordml" xmlns:w16cid="http://schemas.microsoft.com/office/word/2016/wordml/cid" xmlns:w16se="http://schemas.microsoft.com/office/word/2015/wordml/symex" xmlns:wpg="http://schemas.microsoft.com/office/word/2010/wordprocessingGroup" xmlns:wpi="http://schemas.microsoft.com/office/word/2010/wordprocessingInk" xmlns:wne="http://schemas.microsoft.com/office/word/2006/wordml" xmlns:wps="http://schemas.microsoft.com/office/word/2010/wordprocessingShape" mc:Ignorable="w14 w15 w16se w16cid wp14">
+<w:ftr xmlns:wpc="http://schemas.microsoft.com/office/word/2010/wordprocessingCanvas" xmlns:cx="http://schemas.microsoft.com/office/drawing/2014/chartex" xmlns:cx1="http://schemas.microsoft.com/office/drawing/2015/9/8/chartex" xmlns:cx2="http://schemas.microsoft.com/office/drawing/2015/10/21/chartex" xmlns:cx3="http://schemas.microsoft.com/office/drawing/2016/5/9/chartex" xmlns:cx4="http://schemas.microsoft.com/office/drawing/2016/5/10/chartex" xmlns:cx5="http://schemas.microsoft.com/office/drawing/2016/5/11/chartex" xmlns:cx6="http://schemas.microsoft.com/office/drawing/2016/5/12/chartex" xmlns:cx7="http://schemas.microsoft.com/office/drawing/2016/5/13/chartex" xmlns:cx8="http://schemas.microsoft.com/office/drawing/2016/5/14/chartex" xmlns:mc="http://schemas.openxmlformats.org/markup-compatibility/2006" xmlns:aink="http://schemas.microsoft.com/office/drawing/2016/ink" xmlns:am3d="http://schemas.microsoft.com/office/drawing/2017/model3d" xmlns:o="urn:schemas-microsoft-com:office:office" xmlns:r="http://schemas.openxmlformats.org/officeDocument/2006/relationships" xmlns:m="http://schemas.openxmlformats.org/officeDocument/2006/math" xmlns:v="urn:schemas-microsoft-com:vml" xmlns:wp14="http://schemas.microsoft.com/office/word/2010/wordprocessingDrawing" xmlns:wp="http://schemas.openxmlformats.org/drawingml/2006/wordprocessingDrawing" xmlns:w10="urn:schemas-microsoft-com:office:word" xmlns:w="http://schemas.openxmlformats.org/wordprocessingml/2006/main" xmlns:w14="http://schemas.microsoft.com/office/word/2010/wordml" xmlns:w15="http://schemas.microsoft.com/office/word/2012/wordml" xmlns:w16cex="http://schemas.microsoft.com/office/word/2018/wordml/cex" xmlns:w16cid="http://schemas.microsoft.com/office/word/2016/wordml/cid" xmlns:w16="http://schemas.microsoft.com/office/word/2018/wordml" xmlns:w16se="http://schemas.microsoft.com/office/word/2015/wordml/symex" xmlns:wpg="http://schemas.microsoft.com/office/word/2010/wordprocessingGroup" xmlns:wpi="http://schemas.microsoft.com/office/word/2010/wordprocessingInk" xmlns:wne="http://schemas.microsoft.com/office/word/2006/wordml" xmlns:wps="http://schemas.microsoft.com/office/word/2010/wordprocessingShape" mc:Ignorable="w14 w15 w16se w16cid w16 w16cex wp14">
   <w:sdt>
     <w:sdtPr>
       <w:id w:val="-1113600099"/>
@@ -5301,6 +5380,7 @@
         <w:docPartUnique/>
       </w:docPartObj>
     </w:sdtPr>
+    <w:sdtEndPr/>
     <w:sdtContent>
       <w:p>
         <w:pPr>
@@ -5337,7 +5417,7 @@
 </file>
 
 <file path=word/footnotes.xml><?xml version="1.0" encoding="utf-8"?>
-<w:footnotes xmlns:wpc="http://schemas.microsoft.com/office/word/2010/wordprocessingCanvas" xmlns:cx="http://schemas.microsoft.com/office/drawing/2014/chartex" xmlns:cx1="http://schemas.microsoft.com/office/drawing/2015/9/8/chartex" xmlns:cx2="http://schemas.microsoft.com/office/drawing/2015/10/21/chartex" xmlns:cx3="http://schemas.microsoft.com/office/drawing/2016/5/9/chartex" xmlns:cx4="http://schemas.microsoft.com/office/drawing/2016/5/10/chartex" xmlns:cx5="http://schemas.microsoft.com/office/drawing/2016/5/11/chartex" xmlns:cx6="http://schemas.microsoft.com/office/drawing/2016/5/12/chartex" xmlns:cx7="http://schemas.microsoft.com/office/drawing/2016/5/13/chartex" xmlns:cx8="http://schemas.microsoft.com/office/drawing/2016/5/14/chartex" xmlns:mc="http://schemas.openxmlformats.org/markup-compatibility/2006" xmlns:aink="http://schemas.microsoft.com/office/drawing/2016/ink" xmlns:am3d="http://schemas.microsoft.com/office/drawing/2017/model3d" xmlns:o="urn:schemas-microsoft-com:office:office" xmlns:r="http://schemas.openxmlformats.org/officeDocument/2006/relationships" xmlns:m="http://schemas.openxmlformats.org/officeDocument/2006/math" xmlns:v="urn:schemas-microsoft-com:vml" xmlns:wp14="http://schemas.microsoft.com/office/word/2010/wordprocessingDrawing" xmlns:wp="http://schemas.openxmlformats.org/drawingml/2006/wordprocessingDrawing" xmlns:w10="urn:schemas-microsoft-com:office:word" xmlns:w="http://schemas.openxmlformats.org/wordprocessingml/2006/main" xmlns:w14="http://schemas.microsoft.com/office/word/2010/wordml" xmlns:w15="http://schemas.microsoft.com/office/word/2012/wordml" xmlns:w16cid="http://schemas.microsoft.com/office/word/2016/wordml/cid" xmlns:w16se="http://schemas.microsoft.com/office/word/2015/wordml/symex" xmlns:wpg="http://schemas.microsoft.com/office/word/2010/wordprocessingGroup" xmlns:wpi="http://schemas.microsoft.com/office/word/2010/wordprocessingInk" xmlns:wne="http://schemas.microsoft.com/office/word/2006/wordml" xmlns:wps="http://schemas.microsoft.com/office/word/2010/wordprocessingShape" mc:Ignorable="w14 w15 w16se w16cid wp14">
+<w:footnotes xmlns:wpc="http://schemas.microsoft.com/office/word/2010/wordprocessingCanvas" xmlns:cx="http://schemas.microsoft.com/office/drawing/2014/chartex" xmlns:cx1="http://schemas.microsoft.com/office/drawing/2015/9/8/chartex" xmlns:cx2="http://schemas.microsoft.com/office/drawing/2015/10/21/chartex" xmlns:cx3="http://schemas.microsoft.com/office/drawing/2016/5/9/chartex" xmlns:cx4="http://schemas.microsoft.com/office/drawing/2016/5/10/chartex" xmlns:cx5="http://schemas.microsoft.com/office/drawing/2016/5/11/chartex" xmlns:cx6="http://schemas.microsoft.com/office/drawing/2016/5/12/chartex" xmlns:cx7="http://schemas.microsoft.com/office/drawing/2016/5/13/chartex" xmlns:cx8="http://schemas.microsoft.com/office/drawing/2016/5/14/chartex" xmlns:mc="http://schemas.openxmlformats.org/markup-compatibility/2006" xmlns:aink="http://schemas.microsoft.com/office/drawing/2016/ink" xmlns:am3d="http://schemas.microsoft.com/office/drawing/2017/model3d" xmlns:o="urn:schemas-microsoft-com:office:office" xmlns:r="http://schemas.openxmlformats.org/officeDocument/2006/relationships" xmlns:m="http://schemas.openxmlformats.org/officeDocument/2006/math" xmlns:v="urn:schemas-microsoft-com:vml" xmlns:wp14="http://schemas.microsoft.com/office/word/2010/wordprocessingDrawing" xmlns:wp="http://schemas.openxmlformats.org/drawingml/2006/wordprocessingDrawing" xmlns:w10="urn:schemas-microsoft-com:office:word" xmlns:w="http://schemas.openxmlformats.org/wordprocessingml/2006/main" xmlns:w14="http://schemas.microsoft.com/office/word/2010/wordml" xmlns:w15="http://schemas.microsoft.com/office/word/2012/wordml" xmlns:w16cex="http://schemas.microsoft.com/office/word/2018/wordml/cex" xmlns:w16cid="http://schemas.microsoft.com/office/word/2016/wordml/cid" xmlns:w16="http://schemas.microsoft.com/office/word/2018/wordml" xmlns:w16se="http://schemas.microsoft.com/office/word/2015/wordml/symex" xmlns:wpg="http://schemas.microsoft.com/office/word/2010/wordprocessingGroup" xmlns:wpi="http://schemas.microsoft.com/office/word/2010/wordprocessingInk" xmlns:wne="http://schemas.microsoft.com/office/word/2006/wordml" xmlns:wps="http://schemas.microsoft.com/office/word/2010/wordprocessingShape" mc:Ignorable="w14 w15 w16se w16cid w16 w16cex wp14">
   <w:footnote w:type="separator" w:id="-1">
     <w:p>
       <w:pPr>
@@ -5362,7 +5442,7 @@
 </file>
 
 <file path=word/header1.xml><?xml version="1.0" encoding="utf-8"?>
-<w:hdr xmlns:wpc="http://schemas.microsoft.com/office/word/2010/wordprocessingCanvas" xmlns:cx="http://schemas.microsoft.com/office/drawing/2014/chartex" xmlns:cx1="http://schemas.microsoft.com/office/drawing/2015/9/8/chartex" xmlns:cx2="http://schemas.microsoft.com/office/drawing/2015/10/21/chartex" xmlns:cx3="http://schemas.microsoft.com/office/drawing/2016/5/9/chartex" xmlns:cx4="http://schemas.microsoft.com/office/drawing/2016/5/10/chartex" xmlns:cx5="http://schemas.microsoft.com/office/drawing/2016/5/11/chartex" xmlns:cx6="http://schemas.microsoft.com/office/drawing/2016/5/12/chartex" xmlns:cx7="http://schemas.microsoft.com/office/drawing/2016/5/13/chartex" xmlns:cx8="http://schemas.microsoft.com/office/drawing/2016/5/14/chartex" xmlns:mc="http://schemas.openxmlformats.org/markup-compatibility/2006" xmlns:aink="http://schemas.microsoft.com/office/drawing/2016/ink" xmlns:am3d="http://schemas.microsoft.com/office/drawing/2017/model3d" xmlns:o="urn:schemas-microsoft-com:office:office" xmlns:r="http://schemas.openxmlformats.org/officeDocument/2006/relationships" xmlns:m="http://schemas.openxmlformats.org/officeDocument/2006/math" xmlns:v="urn:schemas-microsoft-com:vml" xmlns:wp14="http://schemas.microsoft.com/office/word/2010/wordprocessingDrawing" xmlns:wp="http://schemas.openxmlformats.org/drawingml/2006/wordprocessingDrawing" xmlns:w10="urn:schemas-microsoft-com:office:word" xmlns:w="http://schemas.openxmlformats.org/wordprocessingml/2006/main" xmlns:w14="http://schemas.microsoft.com/office/word/2010/wordml" xmlns:w15="http://schemas.microsoft.com/office/word/2012/wordml" xmlns:w16cid="http://schemas.microsoft.com/office/word/2016/wordml/cid" xmlns:w16se="http://schemas.microsoft.com/office/word/2015/wordml/symex" xmlns:wpg="http://schemas.microsoft.com/office/word/2010/wordprocessingGroup" xmlns:wpi="http://schemas.microsoft.com/office/word/2010/wordprocessingInk" xmlns:wne="http://schemas.microsoft.com/office/word/2006/wordml" xmlns:wps="http://schemas.microsoft.com/office/word/2010/wordprocessingShape" mc:Ignorable="w14 w15 w16se w16cid wp14">
+<w:hdr xmlns:wpc="http://schemas.microsoft.com/office/word/2010/wordprocessingCanvas" xmlns:cx="http://schemas.microsoft.com/office/drawing/2014/chartex" xmlns:cx1="http://schemas.microsoft.com/office/drawing/2015/9/8/chartex" xmlns:cx2="http://schemas.microsoft.com/office/drawing/2015/10/21/chartex" xmlns:cx3="http://schemas.microsoft.com/office/drawing/2016/5/9/chartex" xmlns:cx4="http://schemas.microsoft.com/office/drawing/2016/5/10/chartex" xmlns:cx5="http://schemas.microsoft.com/office/drawing/2016/5/11/chartex" xmlns:cx6="http://schemas.microsoft.com/office/drawing/2016/5/12/chartex" xmlns:cx7="http://schemas.microsoft.com/office/drawing/2016/5/13/chartex" xmlns:cx8="http://schemas.microsoft.com/office/drawing/2016/5/14/chartex" xmlns:mc="http://schemas.openxmlformats.org/markup-compatibility/2006" xmlns:aink="http://schemas.microsoft.com/office/drawing/2016/ink" xmlns:am3d="http://schemas.microsoft.com/office/drawing/2017/model3d" xmlns:o="urn:schemas-microsoft-com:office:office" xmlns:r="http://schemas.openxmlformats.org/officeDocument/2006/relationships" xmlns:m="http://schemas.openxmlformats.org/officeDocument/2006/math" xmlns:v="urn:schemas-microsoft-com:vml" xmlns:wp14="http://schemas.microsoft.com/office/word/2010/wordprocessingDrawing" xmlns:wp="http://schemas.openxmlformats.org/drawingml/2006/wordprocessingDrawing" xmlns:w10="urn:schemas-microsoft-com:office:word" xmlns:w="http://schemas.openxmlformats.org/wordprocessingml/2006/main" xmlns:w14="http://schemas.microsoft.com/office/word/2010/wordml" xmlns:w15="http://schemas.microsoft.com/office/word/2012/wordml" xmlns:w16cex="http://schemas.microsoft.com/office/word/2018/wordml/cex" xmlns:w16cid="http://schemas.microsoft.com/office/word/2016/wordml/cid" xmlns:w16="http://schemas.microsoft.com/office/word/2018/wordml" xmlns:w16se="http://schemas.microsoft.com/office/word/2015/wordml/symex" xmlns:wpg="http://schemas.microsoft.com/office/word/2010/wordprocessingGroup" xmlns:wpi="http://schemas.microsoft.com/office/word/2010/wordprocessingInk" xmlns:wne="http://schemas.microsoft.com/office/word/2006/wordml" xmlns:wps="http://schemas.microsoft.com/office/word/2010/wordprocessingShape" mc:Ignorable="w14 w15 w16se w16cid w16 w16cex wp14">
   <w:p>
     <w:pPr>
       <w:pStyle w:val="Kopfzeile"/>
@@ -5448,7 +5528,7 @@
 </file>
 
 <file path=word/header2.xml><?xml version="1.0" encoding="utf-8"?>
-<w:hdr xmlns:wpc="http://schemas.microsoft.com/office/word/2010/wordprocessingCanvas" xmlns:cx="http://schemas.microsoft.com/office/drawing/2014/chartex" xmlns:cx1="http://schemas.microsoft.com/office/drawing/2015/9/8/chartex" xmlns:cx2="http://schemas.microsoft.com/office/drawing/2015/10/21/chartex" xmlns:cx3="http://schemas.microsoft.com/office/drawing/2016/5/9/chartex" xmlns:cx4="http://schemas.microsoft.com/office/drawing/2016/5/10/chartex" xmlns:cx5="http://schemas.microsoft.com/office/drawing/2016/5/11/chartex" xmlns:cx6="http://schemas.microsoft.com/office/drawing/2016/5/12/chartex" xmlns:cx7="http://schemas.microsoft.com/office/drawing/2016/5/13/chartex" xmlns:cx8="http://schemas.microsoft.com/office/drawing/2016/5/14/chartex" xmlns:mc="http://schemas.openxmlformats.org/markup-compatibility/2006" xmlns:aink="http://schemas.microsoft.com/office/drawing/2016/ink" xmlns:am3d="http://schemas.microsoft.com/office/drawing/2017/model3d" xmlns:o="urn:schemas-microsoft-com:office:office" xmlns:r="http://schemas.openxmlformats.org/officeDocument/2006/relationships" xmlns:m="http://schemas.openxmlformats.org/officeDocument/2006/math" xmlns:v="urn:schemas-microsoft-com:vml" xmlns:wp14="http://schemas.microsoft.com/office/word/2010/wordprocessingDrawing" xmlns:wp="http://schemas.openxmlformats.org/drawingml/2006/wordprocessingDrawing" xmlns:w10="urn:schemas-microsoft-com:office:word" xmlns:w="http://schemas.openxmlformats.org/wordprocessingml/2006/main" xmlns:w14="http://schemas.microsoft.com/office/word/2010/wordml" xmlns:w15="http://schemas.microsoft.com/office/word/2012/wordml" xmlns:w16cid="http://schemas.microsoft.com/office/word/2016/wordml/cid" xmlns:w16se="http://schemas.microsoft.com/office/word/2015/wordml/symex" xmlns:wpg="http://schemas.microsoft.com/office/word/2010/wordprocessingGroup" xmlns:wpi="http://schemas.microsoft.com/office/word/2010/wordprocessingInk" xmlns:wne="http://schemas.microsoft.com/office/word/2006/wordml" xmlns:wps="http://schemas.microsoft.com/office/word/2010/wordprocessingShape" mc:Ignorable="w14 w15 w16se w16cid wp14">
+<w:hdr xmlns:wpc="http://schemas.microsoft.com/office/word/2010/wordprocessingCanvas" xmlns:cx="http://schemas.microsoft.com/office/drawing/2014/chartex" xmlns:cx1="http://schemas.microsoft.com/office/drawing/2015/9/8/chartex" xmlns:cx2="http://schemas.microsoft.com/office/drawing/2015/10/21/chartex" xmlns:cx3="http://schemas.microsoft.com/office/drawing/2016/5/9/chartex" xmlns:cx4="http://schemas.microsoft.com/office/drawing/2016/5/10/chartex" xmlns:cx5="http://schemas.microsoft.com/office/drawing/2016/5/11/chartex" xmlns:cx6="http://schemas.microsoft.com/office/drawing/2016/5/12/chartex" xmlns:cx7="http://schemas.microsoft.com/office/drawing/2016/5/13/chartex" xmlns:cx8="http://schemas.microsoft.com/office/drawing/2016/5/14/chartex" xmlns:mc="http://schemas.openxmlformats.org/markup-compatibility/2006" xmlns:aink="http://schemas.microsoft.com/office/drawing/2016/ink" xmlns:am3d="http://schemas.microsoft.com/office/drawing/2017/model3d" xmlns:o="urn:schemas-microsoft-com:office:office" xmlns:r="http://schemas.openxmlformats.org/officeDocument/2006/relationships" xmlns:m="http://schemas.openxmlformats.org/officeDocument/2006/math" xmlns:v="urn:schemas-microsoft-com:vml" xmlns:wp14="http://schemas.microsoft.com/office/word/2010/wordprocessingDrawing" xmlns:wp="http://schemas.openxmlformats.org/drawingml/2006/wordprocessingDrawing" xmlns:w10="urn:schemas-microsoft-com:office:word" xmlns:w="http://schemas.openxmlformats.org/wordprocessingml/2006/main" xmlns:w14="http://schemas.microsoft.com/office/word/2010/wordml" xmlns:w15="http://schemas.microsoft.com/office/word/2012/wordml" xmlns:w16cex="http://schemas.microsoft.com/office/word/2018/wordml/cex" xmlns:w16cid="http://schemas.microsoft.com/office/word/2016/wordml/cid" xmlns:w16="http://schemas.microsoft.com/office/word/2018/wordml" xmlns:w16se="http://schemas.microsoft.com/office/word/2015/wordml/symex" xmlns:wpg="http://schemas.microsoft.com/office/word/2010/wordprocessingGroup" xmlns:wpi="http://schemas.microsoft.com/office/word/2010/wordprocessingInk" xmlns:wne="http://schemas.microsoft.com/office/word/2006/wordml" xmlns:wps="http://schemas.microsoft.com/office/word/2010/wordprocessingShape" mc:Ignorable="w14 w15 w16se w16cid w16 w16cex wp14">
   <w:p>
     <w:pPr>
       <w:pStyle w:val="Kopfzeile"/>
@@ -5458,7 +5538,7 @@
 </file>
 
 <file path=word/numbering.xml><?xml version="1.0" encoding="utf-8"?>
-<w:numbering xmlns:wpc="http://schemas.microsoft.com/office/word/2010/wordprocessingCanvas" xmlns:cx="http://schemas.microsoft.com/office/drawing/2014/chartex" xmlns:cx1="http://schemas.microsoft.com/office/drawing/2015/9/8/chartex" xmlns:cx2="http://schemas.microsoft.com/office/drawing/2015/10/21/chartex" xmlns:cx3="http://schemas.microsoft.com/office/drawing/2016/5/9/chartex" xmlns:cx4="http://schemas.microsoft.com/office/drawing/2016/5/10/chartex" xmlns:cx5="http://schemas.microsoft.com/office/drawing/2016/5/11/chartex" xmlns:cx6="http://schemas.microsoft.com/office/drawing/2016/5/12/chartex" xmlns:cx7="http://schemas.microsoft.com/office/drawing/2016/5/13/chartex" xmlns:cx8="http://schemas.microsoft.com/office/drawing/2016/5/14/chartex" xmlns:mc="http://schemas.openxmlformats.org/markup-compatibility/2006" xmlns:aink="http://schemas.microsoft.com/office/drawing/2016/ink" xmlns:am3d="http://schemas.microsoft.com/office/drawing/2017/model3d" xmlns:o="urn:schemas-microsoft-com:office:office" xmlns:r="http://schemas.openxmlformats.org/officeDocument/2006/relationships" xmlns:m="http://schemas.openxmlformats.org/officeDocument/2006/math" xmlns:v="urn:schemas-microsoft-com:vml" xmlns:wp14="http://schemas.microsoft.com/office/word/2010/wordprocessingDrawing" xmlns:wp="http://schemas.openxmlformats.org/drawingml/2006/wordprocessingDrawing" xmlns:w10="urn:schemas-microsoft-com:office:word" xmlns:w="http://schemas.openxmlformats.org/wordprocessingml/2006/main" xmlns:w14="http://schemas.microsoft.com/office/word/2010/wordml" xmlns:w15="http://schemas.microsoft.com/office/word/2012/wordml" xmlns:w16cid="http://schemas.microsoft.com/office/word/2016/wordml/cid" xmlns:w16se="http://schemas.microsoft.com/office/word/2015/wordml/symex" xmlns:wpg="http://schemas.microsoft.com/office/word/2010/wordprocessingGroup" xmlns:wpi="http://schemas.microsoft.com/office/word/2010/wordprocessingInk" xmlns:wne="http://schemas.microsoft.com/office/word/2006/wordml" xmlns:wps="http://schemas.microsoft.com/office/word/2010/wordprocessingShape" mc:Ignorable="w14 w15 w16se w16cid wp14">
+<w:numbering xmlns:wpc="http://schemas.microsoft.com/office/word/2010/wordprocessingCanvas" xmlns:cx="http://schemas.microsoft.com/office/drawing/2014/chartex" xmlns:cx1="http://schemas.microsoft.com/office/drawing/2015/9/8/chartex" xmlns:cx2="http://schemas.microsoft.com/office/drawing/2015/10/21/chartex" xmlns:cx3="http://schemas.microsoft.com/office/drawing/2016/5/9/chartex" xmlns:cx4="http://schemas.microsoft.com/office/drawing/2016/5/10/chartex" xmlns:cx5="http://schemas.microsoft.com/office/drawing/2016/5/11/chartex" xmlns:cx6="http://schemas.microsoft.com/office/drawing/2016/5/12/chartex" xmlns:cx7="http://schemas.microsoft.com/office/drawing/2016/5/13/chartex" xmlns:cx8="http://schemas.microsoft.com/office/drawing/2016/5/14/chartex" xmlns:mc="http://schemas.openxmlformats.org/markup-compatibility/2006" xmlns:aink="http://schemas.microsoft.com/office/drawing/2016/ink" xmlns:am3d="http://schemas.microsoft.com/office/drawing/2017/model3d" xmlns:o="urn:schemas-microsoft-com:office:office" xmlns:r="http://schemas.openxmlformats.org/officeDocument/2006/relationships" xmlns:m="http://schemas.openxmlformats.org/officeDocument/2006/math" xmlns:v="urn:schemas-microsoft-com:vml" xmlns:wp14="http://schemas.microsoft.com/office/word/2010/wordprocessingDrawing" xmlns:wp="http://schemas.openxmlformats.org/drawingml/2006/wordprocessingDrawing" xmlns:w10="urn:schemas-microsoft-com:office:word" xmlns:w="http://schemas.openxmlformats.org/wordprocessingml/2006/main" xmlns:w14="http://schemas.microsoft.com/office/word/2010/wordml" xmlns:w15="http://schemas.microsoft.com/office/word/2012/wordml" xmlns:w16cex="http://schemas.microsoft.com/office/word/2018/wordml/cex" xmlns:w16cid="http://schemas.microsoft.com/office/word/2016/wordml/cid" xmlns:w16="http://schemas.microsoft.com/office/word/2018/wordml" xmlns:w16se="http://schemas.microsoft.com/office/word/2015/wordml/symex" xmlns:wpg="http://schemas.microsoft.com/office/word/2010/wordprocessingGroup" xmlns:wpi="http://schemas.microsoft.com/office/word/2010/wordprocessingInk" xmlns:wne="http://schemas.microsoft.com/office/word/2006/wordml" xmlns:wps="http://schemas.microsoft.com/office/word/2010/wordprocessingShape" mc:Ignorable="w14 w15 w16se w16cid w16 w16cex wp14">
   <w:abstractNum w:abstractNumId="0" w15:restartNumberingAfterBreak="0">
     <w:nsid w:val="08640A40"/>
     <w:multiLevelType w:val="hybridMultilevel"/>
@@ -7481,7 +7561,7 @@
 </file>
 
 <file path=word/styles.xml><?xml version="1.0" encoding="utf-8"?>
-<w:styles xmlns:mc="http://schemas.openxmlformats.org/markup-compatibility/2006" xmlns:r="http://schemas.openxmlformats.org/officeDocument/2006/relationships" xmlns:w="http://schemas.openxmlformats.org/wordprocessingml/2006/main" xmlns:w14="http://schemas.microsoft.com/office/word/2010/wordml" xmlns:w15="http://schemas.microsoft.com/office/word/2012/wordml" xmlns:w16cid="http://schemas.microsoft.com/office/word/2016/wordml/cid" xmlns:w16se="http://schemas.microsoft.com/office/word/2015/wordml/symex" mc:Ignorable="w14 w15 w16se w16cid">
+<w:styles xmlns:mc="http://schemas.openxmlformats.org/markup-compatibility/2006" xmlns:r="http://schemas.openxmlformats.org/officeDocument/2006/relationships" xmlns:w="http://schemas.openxmlformats.org/wordprocessingml/2006/main" xmlns:w14="http://schemas.microsoft.com/office/word/2010/wordml" xmlns:w15="http://schemas.microsoft.com/office/word/2012/wordml" xmlns:w16cex="http://schemas.microsoft.com/office/word/2018/wordml/cex" xmlns:w16cid="http://schemas.microsoft.com/office/word/2016/wordml/cid" xmlns:w16="http://schemas.microsoft.com/office/word/2018/wordml" xmlns:w16se="http://schemas.microsoft.com/office/word/2015/wordml/symex" mc:Ignorable="w14 w15 w16se w16cid w16 w16cex">
   <w:docDefaults>
     <w:rPrDefault>
       <w:rPr>
@@ -11370,7 +11450,7 @@
 </file>
 
 <file path=customXml/itemProps1.xml><?xml version="1.0" encoding="utf-8"?>
-<ds:datastoreItem xmlns:ds="http://schemas.openxmlformats.org/officeDocument/2006/customXml" ds:itemID="{5D86AE8E-4186-4DDC-9264-08BFC0C04D3A}">
+<ds:datastoreItem xmlns:ds="http://schemas.openxmlformats.org/officeDocument/2006/customXml" ds:itemID="{C256E291-63F3-45BE-83F7-5B73D691B4A8}">
   <ds:schemaRefs>
     <ds:schemaRef ds:uri="http://schemas.openxmlformats.org/officeDocument/2006/bibliography"/>
   </ds:schemaRefs>

</xml_diff>